<commit_message>
C: Updated Code and Wording
</commit_message>
<xml_diff>
--- a/Email_Q4.docx
+++ b/Email_Q4.docx
@@ -73,115 +73,117 @@
         <w:rPr>
           <w:rFonts w:ascii="Times New Roman" w:hAnsi="Times New Roman" w:cs="Times New Roman"/>
         </w:rPr>
-        <w:t>I hope this message finds you well. During my recent analysis of our datasets, I've noticed some potential data quality issues that need to be addressed. These findings are essential to maintain the reliability and utility of our data resources.</w:t>
-      </w:r>
-    </w:p>
-    <w:p>
-      <w:pPr>
-        <w:rPr>
-          <w:rFonts w:ascii="Times New Roman" w:hAnsi="Times New Roman" w:cs="Times New Roman"/>
-        </w:rPr>
-      </w:pPr>
-    </w:p>
-    <w:p>
-      <w:pPr>
-        <w:rPr>
-          <w:rFonts w:ascii="Times New Roman" w:hAnsi="Times New Roman" w:cs="Times New Roman"/>
-        </w:rPr>
-      </w:pPr>
-      <w:r>
-        <w:rPr>
-          <w:rFonts w:ascii="Times New Roman" w:hAnsi="Times New Roman" w:cs="Times New Roman"/>
-        </w:rPr>
-        <w:t xml:space="preserve">The issues range from missing values to potential redundancy across all </w:t>
-      </w:r>
-      <w:r>
-        <w:rPr>
-          <w:rFonts w:ascii="Times New Roman" w:hAnsi="Times New Roman" w:cs="Times New Roman"/>
-        </w:rPr>
-        <w:t>three</w:t>
-      </w:r>
-      <w:r>
-        <w:rPr>
-          <w:rFonts w:ascii="Times New Roman" w:hAnsi="Times New Roman" w:cs="Times New Roman"/>
-        </w:rPr>
-        <w:t xml:space="preserve"> tables (Receipts, Users, and Brands). While it's common to have occasional missing entries, the extent and nature of missing data here could potentially impact our analysis results and any consequent decision-making processes.</w:t>
-      </w:r>
-    </w:p>
-    <w:p>
-      <w:pPr>
-        <w:rPr>
-          <w:rFonts w:ascii="Times New Roman" w:hAnsi="Times New Roman" w:cs="Times New Roman"/>
-        </w:rPr>
-      </w:pPr>
-    </w:p>
-    <w:p>
-      <w:pPr>
-        <w:rPr>
-          <w:rFonts w:ascii="Times New Roman" w:hAnsi="Times New Roman" w:cs="Times New Roman"/>
-        </w:rPr>
-      </w:pPr>
-      <w:r>
-        <w:rPr>
-          <w:rFonts w:ascii="Times New Roman" w:hAnsi="Times New Roman" w:cs="Times New Roman"/>
-        </w:rPr>
-        <w:t xml:space="preserve">In the Receipts </w:t>
-      </w:r>
-      <w:r>
-        <w:rPr>
-          <w:rFonts w:ascii="Times New Roman" w:hAnsi="Times New Roman" w:cs="Times New Roman"/>
-        </w:rPr>
-        <w:t>(which also includes the i</w:t>
-      </w:r>
-      <w:r>
-        <w:rPr>
-          <w:rFonts w:ascii="Times New Roman" w:hAnsi="Times New Roman" w:cs="Times New Roman"/>
-        </w:rPr>
-        <w:t xml:space="preserve">tem </w:t>
-      </w:r>
-      <w:r>
-        <w:rPr>
-          <w:rFonts w:ascii="Times New Roman" w:hAnsi="Times New Roman" w:cs="Times New Roman"/>
-        </w:rPr>
-        <w:t>l</w:t>
-      </w:r>
-      <w:r>
-        <w:rPr>
-          <w:rFonts w:ascii="Times New Roman" w:hAnsi="Times New Roman" w:cs="Times New Roman"/>
-        </w:rPr>
-        <w:t>ist</w:t>
-      </w:r>
-      <w:r>
-        <w:rPr>
-          <w:rFonts w:ascii="Times New Roman" w:hAnsi="Times New Roman" w:cs="Times New Roman"/>
-        </w:rPr>
-        <w:t xml:space="preserve"> information) table</w:t>
-      </w:r>
-      <w:r>
-        <w:rPr>
-          <w:rFonts w:ascii="Times New Roman" w:hAnsi="Times New Roman" w:cs="Times New Roman"/>
-        </w:rPr>
-        <w:t>, for instance, crucial details like total spent, item prices, and item descriptions have substantial missing entries. Similarly, our Users table has duplicate entries, and our Brands table lacks complete information on categories and brand status.</w:t>
-      </w:r>
-    </w:p>
-    <w:p>
-      <w:pPr>
-        <w:rPr>
-          <w:rFonts w:ascii="Times New Roman" w:hAnsi="Times New Roman" w:cs="Times New Roman"/>
-        </w:rPr>
-      </w:pPr>
-    </w:p>
-    <w:p>
-      <w:pPr>
-        <w:rPr>
-          <w:rFonts w:ascii="Times New Roman" w:hAnsi="Times New Roman" w:cs="Times New Roman"/>
-        </w:rPr>
-      </w:pPr>
-      <w:r>
-        <w:rPr>
-          <w:rFonts w:ascii="Times New Roman" w:hAnsi="Times New Roman" w:cs="Times New Roman"/>
-        </w:rPr>
-        <w:t>While I continue investigating these issues, I have a few questions that would assist in the resolution of these problems:</w:t>
+        <w:t>I hope you're doing well. I've been working on analyzing and refining the data we have in our 'receipts', 'users', and 'brands' datasets and wanted to share some findings and thoughts with you.</w:t>
+      </w:r>
+    </w:p>
+    <w:p>
+      <w:pPr>
+        <w:rPr>
+          <w:rFonts w:ascii="Times New Roman" w:hAnsi="Times New Roman" w:cs="Times New Roman"/>
+        </w:rPr>
+      </w:pPr>
+    </w:p>
+    <w:p>
+      <w:pPr>
+        <w:rPr>
+          <w:rFonts w:ascii="Times New Roman" w:hAnsi="Times New Roman" w:cs="Times New Roman"/>
+        </w:rPr>
+      </w:pPr>
+      <w:r>
+        <w:rPr>
+          <w:rFonts w:ascii="Times New Roman" w:hAnsi="Times New Roman" w:cs="Times New Roman"/>
+        </w:rPr>
+        <w:t>Here's what I've found and what it could mean for us:</w:t>
+      </w:r>
+    </w:p>
+    <w:p>
+      <w:pPr>
+        <w:rPr>
+          <w:rFonts w:ascii="Times New Roman" w:hAnsi="Times New Roman" w:cs="Times New Roman"/>
+        </w:rPr>
+      </w:pPr>
+    </w:p>
+    <w:p>
+      <w:pPr>
+        <w:rPr>
+          <w:rFonts w:ascii="Times New Roman" w:hAnsi="Times New Roman" w:cs="Times New Roman"/>
+        </w:rPr>
+      </w:pPr>
+      <w:r>
+        <w:rPr>
+          <w:rFonts w:ascii="Times New Roman" w:hAnsi="Times New Roman" w:cs="Times New Roman"/>
+          <w:b/>
+          <w:bCs/>
+        </w:rPr>
+        <w:t>Duplicate Information:</w:t>
+      </w:r>
+      <w:r>
+        <w:rPr>
+          <w:rFonts w:ascii="Times New Roman" w:hAnsi="Times New Roman" w:cs="Times New Roman"/>
+        </w:rPr>
+        <w:t xml:space="preserve"> In the 'receipts' dataset, it seems like we have some information that is repeated. For example, we have 'barcode' information appearing in both the 'barcode' field and the '</w:t>
+      </w:r>
+      <w:proofErr w:type="spellStart"/>
+      <w:r>
+        <w:rPr>
+          <w:rFonts w:ascii="Times New Roman" w:hAnsi="Times New Roman" w:cs="Times New Roman"/>
+        </w:rPr>
+        <w:t>userFlaggedBarcode</w:t>
+      </w:r>
+      <w:proofErr w:type="spellEnd"/>
+      <w:r>
+        <w:rPr>
+          <w:rFonts w:ascii="Times New Roman" w:hAnsi="Times New Roman" w:cs="Times New Roman"/>
+        </w:rPr>
+        <w:t>' field. I've noticed similar patterns with item descriptions and prices. It's like having two drawers in your desk with the same stuff - takes up extra space without giving us extra benefit.</w:t>
+      </w:r>
+    </w:p>
+    <w:p>
+      <w:pPr>
+        <w:rPr>
+          <w:rFonts w:ascii="Times New Roman" w:hAnsi="Times New Roman" w:cs="Times New Roman"/>
+        </w:rPr>
+      </w:pPr>
+    </w:p>
+    <w:p>
+      <w:pPr>
+        <w:rPr>
+          <w:rFonts w:ascii="Times New Roman" w:hAnsi="Times New Roman" w:cs="Times New Roman"/>
+        </w:rPr>
+      </w:pPr>
+      <w:r>
+        <w:rPr>
+          <w:rFonts w:ascii="Times New Roman" w:hAnsi="Times New Roman" w:cs="Times New Roman"/>
+          <w:b/>
+          <w:bCs/>
+        </w:rPr>
+        <w:t>Potential Errors:</w:t>
+      </w:r>
+      <w:r>
+        <w:rPr>
+          <w:rFonts w:ascii="Times New Roman" w:hAnsi="Times New Roman" w:cs="Times New Roman"/>
+        </w:rPr>
+        <w:t xml:space="preserve"> The 'users' dataset has quite a few identical entries, just like having the same contact saved multiple times in your phonebook. This could lead to confusion. Also, the 'brands' dataset has some issues, particularly with 'barcode' values which seem inconsistent or missing, like some items in our inventory missing labels.</w:t>
+      </w:r>
+    </w:p>
+    <w:p>
+      <w:pPr>
+        <w:rPr>
+          <w:rFonts w:ascii="Times New Roman" w:hAnsi="Times New Roman" w:cs="Times New Roman"/>
+        </w:rPr>
+      </w:pPr>
+    </w:p>
+    <w:p>
+      <w:pPr>
+        <w:rPr>
+          <w:rFonts w:ascii="Times New Roman" w:hAnsi="Times New Roman" w:cs="Times New Roman"/>
+        </w:rPr>
+      </w:pPr>
+      <w:r>
+        <w:rPr>
+          <w:rFonts w:ascii="Times New Roman" w:hAnsi="Times New Roman" w:cs="Times New Roman"/>
+        </w:rPr>
+        <w:t>To fix these and to ensure we make the most out of our data, it would be helpful to know:</w:t>
       </w:r>
     </w:p>
     <w:p>
@@ -196,7 +198,7 @@
         <w:pStyle w:val="ListParagraph"/>
         <w:numPr>
           <w:ilvl w:val="0"/>
-          <w:numId w:val="1"/>
+          <w:numId w:val="2"/>
         </w:numPr>
         <w:rPr>
           <w:rFonts w:ascii="Times New Roman" w:hAnsi="Times New Roman" w:cs="Times New Roman"/>
@@ -206,7 +208,19 @@
         <w:rPr>
           <w:rFonts w:ascii="Times New Roman" w:hAnsi="Times New Roman" w:cs="Times New Roman"/>
         </w:rPr>
-        <w:t>Can we have a discussion with the data collection team to understand the data generation and collection processes better?</w:t>
+        <w:t xml:space="preserve">Is there a specific reason why our data is structured this way? Understanding this could help us </w:t>
+      </w:r>
+      <w:r>
+        <w:rPr>
+          <w:rFonts w:ascii="Times New Roman" w:hAnsi="Times New Roman" w:cs="Times New Roman"/>
+        </w:rPr>
+        <w:t>to organize</w:t>
+      </w:r>
+      <w:r>
+        <w:rPr>
+          <w:rFonts w:ascii="Times New Roman" w:hAnsi="Times New Roman" w:cs="Times New Roman"/>
+        </w:rPr>
+        <w:t xml:space="preserve"> it better.</w:t>
       </w:r>
     </w:p>
     <w:p>
@@ -214,7 +228,7 @@
         <w:pStyle w:val="ListParagraph"/>
         <w:numPr>
           <w:ilvl w:val="0"/>
-          <w:numId w:val="1"/>
+          <w:numId w:val="2"/>
         </w:numPr>
         <w:rPr>
           <w:rFonts w:ascii="Times New Roman" w:hAnsi="Times New Roman" w:cs="Times New Roman"/>
@@ -224,13 +238,7 @@
         <w:rPr>
           <w:rFonts w:ascii="Times New Roman" w:hAnsi="Times New Roman" w:cs="Times New Roman"/>
         </w:rPr>
-        <w:t>Is there any additional information on the variables, especially those with missing values or redundancies</w:t>
-      </w:r>
-      <w:r>
-        <w:rPr>
-          <w:rFonts w:ascii="Times New Roman" w:hAnsi="Times New Roman" w:cs="Times New Roman"/>
-        </w:rPr>
-        <w:t>?</w:t>
+        <w:t>Has there been any recent changes in the way we collect or organize our data?</w:t>
       </w:r>
     </w:p>
     <w:p>
@@ -238,7 +246,7 @@
         <w:pStyle w:val="ListParagraph"/>
         <w:numPr>
           <w:ilvl w:val="0"/>
-          <w:numId w:val="1"/>
+          <w:numId w:val="2"/>
         </w:numPr>
         <w:rPr>
           <w:rFonts w:ascii="Times New Roman" w:hAnsi="Times New Roman" w:cs="Times New Roman"/>
@@ -248,101 +256,59 @@
         <w:rPr>
           <w:rFonts w:ascii="Times New Roman" w:hAnsi="Times New Roman" w:cs="Times New Roman"/>
         </w:rPr>
-        <w:t>Are there any existing data management policies or protocols that might explain some of these anomalies?</w:t>
-      </w:r>
-    </w:p>
-    <w:p>
-      <w:pPr>
-        <w:pStyle w:val="ListParagraph"/>
-        <w:numPr>
-          <w:ilvl w:val="0"/>
-          <w:numId w:val="1"/>
-        </w:numPr>
-        <w:rPr>
-          <w:rFonts w:ascii="Times New Roman" w:hAnsi="Times New Roman" w:cs="Times New Roman"/>
-        </w:rPr>
-      </w:pPr>
-      <w:r>
-        <w:rPr>
-          <w:rFonts w:ascii="Times New Roman" w:hAnsi="Times New Roman" w:cs="Times New Roman"/>
-        </w:rPr>
-        <w:t>What other resources or contacts can you suggest who might provide more insight into this data?</w:t>
-      </w:r>
-    </w:p>
-    <w:p>
-      <w:pPr>
-        <w:pStyle w:val="ListParagraph"/>
-        <w:numPr>
-          <w:ilvl w:val="0"/>
-          <w:numId w:val="1"/>
-        </w:numPr>
-        <w:rPr>
-          <w:rFonts w:ascii="Times New Roman" w:hAnsi="Times New Roman" w:cs="Times New Roman"/>
-        </w:rPr>
-      </w:pPr>
-      <w:r>
-        <w:rPr>
-          <w:rFonts w:ascii="Times New Roman" w:hAnsi="Times New Roman" w:cs="Times New Roman"/>
-        </w:rPr>
-        <w:t>Considering our need for scalability and performance, do we have a protocol for handling missing data, and do we have access to compute resources to handle such tasks?</w:t>
-      </w:r>
-    </w:p>
-    <w:p>
-      <w:pPr>
-        <w:pStyle w:val="ListParagraph"/>
-        <w:numPr>
-          <w:ilvl w:val="0"/>
-          <w:numId w:val="1"/>
-        </w:numPr>
-        <w:rPr>
-          <w:rFonts w:ascii="Times New Roman" w:hAnsi="Times New Roman" w:cs="Times New Roman"/>
-        </w:rPr>
-      </w:pPr>
-      <w:r>
-        <w:rPr>
-          <w:rFonts w:ascii="Times New Roman" w:hAnsi="Times New Roman" w:cs="Times New Roman"/>
-        </w:rPr>
-        <w:t>As we strive to optimize our data assets, it's crucial to understand these aspects of our data to improve our data handling and consequently, our data-driven insights.</w:t>
-      </w:r>
-    </w:p>
-    <w:p>
-      <w:pPr>
-        <w:rPr>
-          <w:rFonts w:ascii="Times New Roman" w:hAnsi="Times New Roman" w:cs="Times New Roman"/>
-        </w:rPr>
-      </w:pPr>
-    </w:p>
-    <w:p>
-      <w:pPr>
-        <w:rPr>
-          <w:rFonts w:ascii="Times New Roman" w:hAnsi="Times New Roman" w:cs="Times New Roman"/>
-        </w:rPr>
-      </w:pPr>
-      <w:r>
-        <w:rPr>
-          <w:rFonts w:ascii="Times New Roman" w:hAnsi="Times New Roman" w:cs="Times New Roman"/>
-        </w:rPr>
-        <w:t>I look forward to your guidance on these matters. Please feel free to share any other concerns or suggestions you might have regarding these observations.</w:t>
-      </w:r>
-    </w:p>
-    <w:p>
-      <w:pPr>
-        <w:rPr>
-          <w:rFonts w:ascii="Times New Roman" w:hAnsi="Times New Roman" w:cs="Times New Roman"/>
-        </w:rPr>
-      </w:pPr>
-    </w:p>
-    <w:p>
-      <w:pPr>
-        <w:rPr>
-          <w:rFonts w:ascii="Times New Roman" w:hAnsi="Times New Roman" w:cs="Times New Roman"/>
-        </w:rPr>
-      </w:pPr>
-      <w:r>
-        <w:rPr>
-          <w:rFonts w:ascii="Times New Roman" w:hAnsi="Times New Roman" w:cs="Times New Roman"/>
-        </w:rPr>
-        <w:t>Best regards,</w:t>
+        <w:t>As we continue to grow and handle more data, we will also need to think about how we store and process it efficiently. Just like a highway can only handle so many cars before there's traffic, our current systems can only handle so much data.</w:t>
+      </w:r>
+    </w:p>
+    <w:p>
+      <w:pPr>
+        <w:rPr>
+          <w:rFonts w:ascii="Times New Roman" w:hAnsi="Times New Roman" w:cs="Times New Roman"/>
+        </w:rPr>
+      </w:pPr>
+    </w:p>
+    <w:p>
+      <w:pPr>
+        <w:rPr>
+          <w:rFonts w:ascii="Times New Roman" w:hAnsi="Times New Roman" w:cs="Times New Roman"/>
+        </w:rPr>
+      </w:pPr>
+      <w:r>
+        <w:rPr>
+          <w:rFonts w:ascii="Times New Roman" w:hAnsi="Times New Roman" w:cs="Times New Roman"/>
+        </w:rPr>
+        <w:t xml:space="preserve">I'm looking at different ways of managing </w:t>
+      </w:r>
+      <w:r>
+        <w:rPr>
+          <w:rFonts w:ascii="Times New Roman" w:hAnsi="Times New Roman" w:cs="Times New Roman"/>
+        </w:rPr>
+        <w:t>this and</w:t>
+      </w:r>
+      <w:r>
+        <w:rPr>
+          <w:rFonts w:ascii="Times New Roman" w:hAnsi="Times New Roman" w:cs="Times New Roman"/>
+        </w:rPr>
+        <w:t xml:space="preserve"> am excited to talk more about it with you.</w:t>
+      </w:r>
+    </w:p>
+    <w:p>
+      <w:pPr>
+        <w:rPr>
+          <w:rFonts w:ascii="Times New Roman" w:hAnsi="Times New Roman" w:cs="Times New Roman"/>
+        </w:rPr>
+      </w:pPr>
+    </w:p>
+    <w:p>
+      <w:pPr>
+        <w:rPr>
+          <w:rFonts w:ascii="Times New Roman" w:hAnsi="Times New Roman" w:cs="Times New Roman"/>
+        </w:rPr>
+      </w:pPr>
+      <w:r>
+        <w:rPr>
+          <w:rFonts w:ascii="Times New Roman" w:hAnsi="Times New Roman" w:cs="Times New Roman"/>
+        </w:rPr>
+        <w:t>Best,</w:t>
       </w:r>
     </w:p>
     <w:p>
@@ -364,13 +330,6 @@
         </w:rPr>
         <w:t>Runqing Jia</w:t>
       </w:r>
-    </w:p>
-    <w:p>
-      <w:pPr>
-        <w:rPr>
-          <w:rFonts w:ascii="Times New Roman" w:hAnsi="Times New Roman" w:cs="Times New Roman"/>
-        </w:rPr>
-      </w:pPr>
     </w:p>
     <w:p>
       <w:pPr>
@@ -395,6 +354,44 @@
 </w:document>
 </file>
 
+<file path=word/endnotes.xml><?xml version="1.0" encoding="utf-8"?>
+<w:endnotes xmlns:wpc="http://schemas.microsoft.com/office/word/2010/wordprocessingCanvas" xmlns:cx="http://schemas.microsoft.com/office/drawing/2014/chartex" xmlns:cx1="http://schemas.microsoft.com/office/drawing/2015/9/8/chartex" xmlns:cx2="http://schemas.microsoft.com/office/drawing/2015/10/21/chartex" xmlns:cx3="http://schemas.microsoft.com/office/drawing/2016/5/9/chartex" xmlns:cx4="http://schemas.microsoft.com/office/drawing/2016/5/10/chartex" xmlns:cx5="http://schemas.microsoft.com/office/drawing/2016/5/11/chartex" xmlns:cx6="http://schemas.microsoft.com/office/drawing/2016/5/12/chartex" xmlns:cx7="http://schemas.microsoft.com/office/drawing/2016/5/13/chartex" xmlns:cx8="http://schemas.microsoft.com/office/drawing/2016/5/14/chartex" xmlns:mc="http://schemas.openxmlformats.org/markup-compatibility/2006" xmlns:aink="http://schemas.microsoft.com/office/drawing/2016/ink" xmlns:am3d="http://schemas.microsoft.com/office/drawing/2017/model3d" xmlns:o="urn:schemas-microsoft-com:office:office" xmlns:oel="http://schemas.microsoft.com/office/2019/extlst" xmlns:r="http://schemas.openxmlformats.org/officeDocument/2006/relationships" xmlns:m="http://schemas.openxmlformats.org/officeDocument/2006/math" xmlns:v="urn:schemas-microsoft-com:vml" xmlns:wp14="http://schemas.microsoft.com/office/word/2010/wordprocessingDrawing" xmlns:wp="http://schemas.openxmlformats.org/drawingml/2006/wordprocessingDrawing" xmlns:w10="urn:schemas-microsoft-com:office:word" xmlns:w="http://schemas.openxmlformats.org/wordprocessingml/2006/main" xmlns:w14="http://schemas.microsoft.com/office/word/2010/wordml" xmlns:w15="http://schemas.microsoft.com/office/word/2012/wordml" xmlns:w16cex="http://schemas.microsoft.com/office/word/2018/wordml/cex" xmlns:w16cid="http://schemas.microsoft.com/office/word/2016/wordml/cid" xmlns:w16="http://schemas.microsoft.com/office/word/2018/wordml" xmlns:w16sdtdh="http://schemas.microsoft.com/office/word/2020/wordml/sdtdatahash" xmlns:w16se="http://schemas.microsoft.com/office/word/2015/wordml/symex" xmlns:wpg="http://schemas.microsoft.com/office/word/2010/wordprocessingGroup" xmlns:wpi="http://schemas.microsoft.com/office/word/2010/wordprocessingInk" xmlns:wne="http://schemas.microsoft.com/office/word/2006/wordml" xmlns:wps="http://schemas.microsoft.com/office/word/2010/wordprocessingShape" mc:Ignorable="w14 w15 w16se w16cid w16 w16cex w16sdtdh wp14">
+  <w:endnote w:type="separator" w:id="-1">
+    <w:p>
+      <w:r>
+        <w:separator/>
+      </w:r>
+    </w:p>
+  </w:endnote>
+  <w:endnote w:type="continuationSeparator" w:id="0">
+    <w:p>
+      <w:r>
+        <w:continuationSeparator/>
+      </w:r>
+    </w:p>
+  </w:endnote>
+</w:endnotes>
+</file>
+
+<file path=word/footnotes.xml><?xml version="1.0" encoding="utf-8"?>
+<w:footnotes xmlns:wpc="http://schemas.microsoft.com/office/word/2010/wordprocessingCanvas" xmlns:cx="http://schemas.microsoft.com/office/drawing/2014/chartex" xmlns:cx1="http://schemas.microsoft.com/office/drawing/2015/9/8/chartex" xmlns:cx2="http://schemas.microsoft.com/office/drawing/2015/10/21/chartex" xmlns:cx3="http://schemas.microsoft.com/office/drawing/2016/5/9/chartex" xmlns:cx4="http://schemas.microsoft.com/office/drawing/2016/5/10/chartex" xmlns:cx5="http://schemas.microsoft.com/office/drawing/2016/5/11/chartex" xmlns:cx6="http://schemas.microsoft.com/office/drawing/2016/5/12/chartex" xmlns:cx7="http://schemas.microsoft.com/office/drawing/2016/5/13/chartex" xmlns:cx8="http://schemas.microsoft.com/office/drawing/2016/5/14/chartex" xmlns:mc="http://schemas.openxmlformats.org/markup-compatibility/2006" xmlns:aink="http://schemas.microsoft.com/office/drawing/2016/ink" xmlns:am3d="http://schemas.microsoft.com/office/drawing/2017/model3d" xmlns:o="urn:schemas-microsoft-com:office:office" xmlns:oel="http://schemas.microsoft.com/office/2019/extlst" xmlns:r="http://schemas.openxmlformats.org/officeDocument/2006/relationships" xmlns:m="http://schemas.openxmlformats.org/officeDocument/2006/math" xmlns:v="urn:schemas-microsoft-com:vml" xmlns:wp14="http://schemas.microsoft.com/office/word/2010/wordprocessingDrawing" xmlns:wp="http://schemas.openxmlformats.org/drawingml/2006/wordprocessingDrawing" xmlns:w10="urn:schemas-microsoft-com:office:word" xmlns:w="http://schemas.openxmlformats.org/wordprocessingml/2006/main" xmlns:w14="http://schemas.microsoft.com/office/word/2010/wordml" xmlns:w15="http://schemas.microsoft.com/office/word/2012/wordml" xmlns:w16cex="http://schemas.microsoft.com/office/word/2018/wordml/cex" xmlns:w16cid="http://schemas.microsoft.com/office/word/2016/wordml/cid" xmlns:w16="http://schemas.microsoft.com/office/word/2018/wordml" xmlns:w16sdtdh="http://schemas.microsoft.com/office/word/2020/wordml/sdtdatahash" xmlns:w16se="http://schemas.microsoft.com/office/word/2015/wordml/symex" xmlns:wpg="http://schemas.microsoft.com/office/word/2010/wordprocessingGroup" xmlns:wpi="http://schemas.microsoft.com/office/word/2010/wordprocessingInk" xmlns:wne="http://schemas.microsoft.com/office/word/2006/wordml" xmlns:wps="http://schemas.microsoft.com/office/word/2010/wordprocessingShape" mc:Ignorable="w14 w15 w16se w16cid w16 w16cex w16sdtdh wp14">
+  <w:footnote w:type="separator" w:id="-1">
+    <w:p>
+      <w:r>
+        <w:separator/>
+      </w:r>
+    </w:p>
+  </w:footnote>
+  <w:footnote w:type="continuationSeparator" w:id="0">
+    <w:p>
+      <w:r>
+        <w:continuationSeparator/>
+      </w:r>
+    </w:p>
+  </w:footnote>
+</w:footnotes>
+</file>
+
 <file path=word/numbering.xml><?xml version="1.0" encoding="utf-8"?>
 <w:numbering xmlns:wpc="http://schemas.microsoft.com/office/word/2010/wordprocessingCanvas" xmlns:cx="http://schemas.microsoft.com/office/drawing/2014/chartex" xmlns:cx1="http://schemas.microsoft.com/office/drawing/2015/9/8/chartex" xmlns:cx2="http://schemas.microsoft.com/office/drawing/2015/10/21/chartex" xmlns:cx3="http://schemas.microsoft.com/office/drawing/2016/5/9/chartex" xmlns:cx4="http://schemas.microsoft.com/office/drawing/2016/5/10/chartex" xmlns:cx5="http://schemas.microsoft.com/office/drawing/2016/5/11/chartex" xmlns:cx6="http://schemas.microsoft.com/office/drawing/2016/5/12/chartex" xmlns:cx7="http://schemas.microsoft.com/office/drawing/2016/5/13/chartex" xmlns:cx8="http://schemas.microsoft.com/office/drawing/2016/5/14/chartex" xmlns:mc="http://schemas.openxmlformats.org/markup-compatibility/2006" xmlns:aink="http://schemas.microsoft.com/office/drawing/2016/ink" xmlns:am3d="http://schemas.microsoft.com/office/drawing/2017/model3d" xmlns:o="urn:schemas-microsoft-com:office:office" xmlns:oel="http://schemas.microsoft.com/office/2019/extlst" xmlns:r="http://schemas.openxmlformats.org/officeDocument/2006/relationships" xmlns:m="http://schemas.openxmlformats.org/officeDocument/2006/math" xmlns:v="urn:schemas-microsoft-com:vml" xmlns:wp14="http://schemas.microsoft.com/office/word/2010/wordprocessingDrawing" xmlns:wp="http://schemas.openxmlformats.org/drawingml/2006/wordprocessingDrawing" xmlns:w10="urn:schemas-microsoft-com:office:word" xmlns:w="http://schemas.openxmlformats.org/wordprocessingml/2006/main" xmlns:w14="http://schemas.microsoft.com/office/word/2010/wordml" xmlns:w15="http://schemas.microsoft.com/office/word/2012/wordml" xmlns:w16cex="http://schemas.microsoft.com/office/word/2018/wordml/cex" xmlns:w16cid="http://schemas.microsoft.com/office/word/2016/wordml/cid" xmlns:w16="http://schemas.microsoft.com/office/word/2018/wordml" xmlns:w16sdtdh="http://schemas.microsoft.com/office/word/2020/wordml/sdtdatahash" xmlns:w16se="http://schemas.microsoft.com/office/word/2015/wordml/symex" xmlns:wpg="http://schemas.microsoft.com/office/word/2010/wordprocessingGroup" xmlns:wpi="http://schemas.microsoft.com/office/word/2010/wordprocessingInk" xmlns:wne="http://schemas.microsoft.com/office/word/2006/wordml" xmlns:wps="http://schemas.microsoft.com/office/word/2010/wordprocessingShape" mc:Ignorable="w14 w15 w16se w16cid w16 w16cex w16sdtdh wp14">
   <w:abstractNum w:abstractNumId="0" w15:restartNumberingAfterBreak="0">
@@ -510,8 +507,124 @@
       </w:rPr>
     </w:lvl>
   </w:abstractNum>
+  <w:abstractNum w:abstractNumId="1" w15:restartNumberingAfterBreak="0">
+    <w:nsid w:val="437F255E"/>
+    <w:multiLevelType w:val="hybridMultilevel"/>
+    <w:tmpl w:val="783E63EE"/>
+    <w:lvl w:ilvl="0" w:tplc="04090001">
+      <w:start w:val="1"/>
+      <w:numFmt w:val="bullet"/>
+      <w:lvlText w:val=""/>
+      <w:lvlJc w:val="left"/>
+      <w:pPr>
+        <w:ind w:left="720" w:hanging="360"/>
+      </w:pPr>
+      <w:rPr>
+        <w:rFonts w:ascii="Symbol" w:hAnsi="Symbol" w:hint="default"/>
+      </w:rPr>
+    </w:lvl>
+    <w:lvl w:ilvl="1" w:tplc="04090003" w:tentative="1">
+      <w:start w:val="1"/>
+      <w:numFmt w:val="bullet"/>
+      <w:lvlText w:val="o"/>
+      <w:lvlJc w:val="left"/>
+      <w:pPr>
+        <w:ind w:left="1440" w:hanging="360"/>
+      </w:pPr>
+      <w:rPr>
+        <w:rFonts w:ascii="Courier New" w:hAnsi="Courier New" w:cs="Courier New" w:hint="default"/>
+      </w:rPr>
+    </w:lvl>
+    <w:lvl w:ilvl="2" w:tplc="04090005" w:tentative="1">
+      <w:start w:val="1"/>
+      <w:numFmt w:val="bullet"/>
+      <w:lvlText w:val=""/>
+      <w:lvlJc w:val="left"/>
+      <w:pPr>
+        <w:ind w:left="2160" w:hanging="360"/>
+      </w:pPr>
+      <w:rPr>
+        <w:rFonts w:ascii="Wingdings" w:hAnsi="Wingdings" w:hint="default"/>
+      </w:rPr>
+    </w:lvl>
+    <w:lvl w:ilvl="3" w:tplc="04090001" w:tentative="1">
+      <w:start w:val="1"/>
+      <w:numFmt w:val="bullet"/>
+      <w:lvlText w:val=""/>
+      <w:lvlJc w:val="left"/>
+      <w:pPr>
+        <w:ind w:left="2880" w:hanging="360"/>
+      </w:pPr>
+      <w:rPr>
+        <w:rFonts w:ascii="Symbol" w:hAnsi="Symbol" w:hint="default"/>
+      </w:rPr>
+    </w:lvl>
+    <w:lvl w:ilvl="4" w:tplc="04090003" w:tentative="1">
+      <w:start w:val="1"/>
+      <w:numFmt w:val="bullet"/>
+      <w:lvlText w:val="o"/>
+      <w:lvlJc w:val="left"/>
+      <w:pPr>
+        <w:ind w:left="3600" w:hanging="360"/>
+      </w:pPr>
+      <w:rPr>
+        <w:rFonts w:ascii="Courier New" w:hAnsi="Courier New" w:cs="Courier New" w:hint="default"/>
+      </w:rPr>
+    </w:lvl>
+    <w:lvl w:ilvl="5" w:tplc="04090005" w:tentative="1">
+      <w:start w:val="1"/>
+      <w:numFmt w:val="bullet"/>
+      <w:lvlText w:val=""/>
+      <w:lvlJc w:val="left"/>
+      <w:pPr>
+        <w:ind w:left="4320" w:hanging="360"/>
+      </w:pPr>
+      <w:rPr>
+        <w:rFonts w:ascii="Wingdings" w:hAnsi="Wingdings" w:hint="default"/>
+      </w:rPr>
+    </w:lvl>
+    <w:lvl w:ilvl="6" w:tplc="04090001" w:tentative="1">
+      <w:start w:val="1"/>
+      <w:numFmt w:val="bullet"/>
+      <w:lvlText w:val=""/>
+      <w:lvlJc w:val="left"/>
+      <w:pPr>
+        <w:ind w:left="5040" w:hanging="360"/>
+      </w:pPr>
+      <w:rPr>
+        <w:rFonts w:ascii="Symbol" w:hAnsi="Symbol" w:hint="default"/>
+      </w:rPr>
+    </w:lvl>
+    <w:lvl w:ilvl="7" w:tplc="04090003" w:tentative="1">
+      <w:start w:val="1"/>
+      <w:numFmt w:val="bullet"/>
+      <w:lvlText w:val="o"/>
+      <w:lvlJc w:val="left"/>
+      <w:pPr>
+        <w:ind w:left="5760" w:hanging="360"/>
+      </w:pPr>
+      <w:rPr>
+        <w:rFonts w:ascii="Courier New" w:hAnsi="Courier New" w:cs="Courier New" w:hint="default"/>
+      </w:rPr>
+    </w:lvl>
+    <w:lvl w:ilvl="8" w:tplc="04090005" w:tentative="1">
+      <w:start w:val="1"/>
+      <w:numFmt w:val="bullet"/>
+      <w:lvlText w:val=""/>
+      <w:lvlJc w:val="left"/>
+      <w:pPr>
+        <w:ind w:left="6480" w:hanging="360"/>
+      </w:pPr>
+      <w:rPr>
+        <w:rFonts w:ascii="Wingdings" w:hAnsi="Wingdings" w:hint="default"/>
+      </w:rPr>
+    </w:lvl>
+  </w:abstractNum>
   <w:num w:numId="1" w16cid:durableId="611204820">
     <w:abstractNumId w:val="0"/>
+  </w:num>
+  <w:num w:numId="2" w16cid:durableId="16002052">
+    <w:abstractNumId w:val="1"/>
   </w:num>
 </w:numbering>
 </file>
@@ -957,6 +1070,48 @@
       <w:contextualSpacing/>
     </w:pPr>
   </w:style>
+  <w:style w:type="paragraph" w:styleId="Header">
+    <w:name w:val="header"/>
+    <w:basedOn w:val="Normal"/>
+    <w:link w:val="HeaderChar"/>
+    <w:uiPriority w:val="99"/>
+    <w:unhideWhenUsed/>
+    <w:rsid w:val="00DF0BED"/>
+    <w:pPr>
+      <w:tabs>
+        <w:tab w:val="center" w:pos="4320"/>
+        <w:tab w:val="right" w:pos="8640"/>
+      </w:tabs>
+    </w:pPr>
+  </w:style>
+  <w:style w:type="character" w:customStyle="1" w:styleId="HeaderChar">
+    <w:name w:val="Header Char"/>
+    <w:basedOn w:val="DefaultParagraphFont"/>
+    <w:link w:val="Header"/>
+    <w:uiPriority w:val="99"/>
+    <w:rsid w:val="00DF0BED"/>
+  </w:style>
+  <w:style w:type="paragraph" w:styleId="Footer">
+    <w:name w:val="footer"/>
+    <w:basedOn w:val="Normal"/>
+    <w:link w:val="FooterChar"/>
+    <w:uiPriority w:val="99"/>
+    <w:unhideWhenUsed/>
+    <w:rsid w:val="00DF0BED"/>
+    <w:pPr>
+      <w:tabs>
+        <w:tab w:val="center" w:pos="4320"/>
+        <w:tab w:val="right" w:pos="8640"/>
+      </w:tabs>
+    </w:pPr>
+  </w:style>
+  <w:style w:type="character" w:customStyle="1" w:styleId="FooterChar">
+    <w:name w:val="Footer Char"/>
+    <w:basedOn w:val="DefaultParagraphFont"/>
+    <w:link w:val="Footer"/>
+    <w:uiPriority w:val="99"/>
+    <w:rsid w:val="00DF0BED"/>
+  </w:style>
 </w:styles>
 </file>
 

</xml_diff>